<commit_message>
Update Vorlage Maturaarbeit Englisch (1).docx
test
</commit_message>
<xml_diff>
--- a/Vorlage Maturaarbeit Englisch (1).docx
+++ b/Vorlage Maturaarbeit Englisch (1).docx
@@ -257,7 +257,6 @@
           <w:b/>
           <w:sz w:val="32"/>
           <w:szCs w:val="32"/>
-          <w:lang w:val="en-US"/>
         </w:rPr>
       </w:pPr>
       <w:r>
@@ -266,7 +265,6 @@
           <w:b/>
           <w:sz w:val="32"/>
           <w:szCs w:val="32"/>
-          <w:lang w:val="en-US"/>
         </w:rPr>
         <w:t xml:space="preserve">Matura Paper, </w:t>
       </w:r>
@@ -276,7 +274,6 @@
           <w:b/>
           <w:sz w:val="32"/>
           <w:szCs w:val="32"/>
-          <w:lang w:val="en-US"/>
         </w:rPr>
         <w:t>Kantonsschule Sargans</w:t>
       </w:r>
@@ -291,7 +288,6 @@
           <w:rFonts w:asciiTheme="minorHAnsi" w:hAnsiTheme="minorHAnsi" w:cstheme="minorHAnsi"/>
           <w:sz w:val="32"/>
           <w:szCs w:val="32"/>
-          <w:lang w:val="en-US"/>
         </w:rPr>
       </w:pPr>
       <w:r>
@@ -299,7 +295,6 @@
           <w:rFonts w:asciiTheme="minorHAnsi" w:hAnsiTheme="minorHAnsi" w:cstheme="minorHAnsi"/>
           <w:sz w:val="32"/>
           <w:szCs w:val="32"/>
-          <w:lang w:val="en-US"/>
         </w:rPr>
         <w:t>Vorname Nachname, Klasse</w:t>
       </w:r>
@@ -314,7 +309,6 @@
           <w:rFonts w:asciiTheme="minorHAnsi" w:hAnsiTheme="minorHAnsi" w:cstheme="minorHAnsi"/>
           <w:sz w:val="32"/>
           <w:szCs w:val="32"/>
-          <w:lang w:val="en-US"/>
         </w:rPr>
       </w:pPr>
     </w:p>
@@ -328,7 +322,6 @@
           <w:rFonts w:asciiTheme="minorHAnsi" w:hAnsiTheme="minorHAnsi" w:cstheme="minorHAnsi"/>
           <w:sz w:val="32"/>
           <w:szCs w:val="32"/>
-          <w:lang w:val="en-US"/>
         </w:rPr>
       </w:pPr>
     </w:p>
@@ -3187,56 +3180,20 @@
         <w:rPr>
           <w:lang w:val="en-US"/>
         </w:rPr>
-        <w:t xml:space="preserve">For my workspace of my program, I chose visual studio code. Visual studio is a well-known source code editor that I have used in school prior to my work. It’s </w:t>
-      </w:r>
-      <w:r>
-        <w:rPr>
-          <w:lang w:val="en-US"/>
-        </w:rPr>
-        <w:t>supporting</w:t>
-      </w:r>
-      <w:r>
-        <w:rPr>
-          <w:lang w:val="en-US"/>
-        </w:rPr>
-        <w:t xml:space="preserve"> a wide range of programming languages with loads of extensions. During my work however I came across one problem with this workspace, from time to time it marked that I had an indent error in my code, which wasn’t the case. To fix this I had to rearrange my code, </w:t>
-      </w:r>
-      <w:r>
-        <w:rPr>
-          <w:lang w:val="en-US"/>
-        </w:rPr>
-        <w:t>for</w:t>
-      </w:r>
-      <w:r>
-        <w:rPr>
-          <w:lang w:val="en-US"/>
-        </w:rPr>
-        <w:t xml:space="preserve"> it not to be shown as an error.</w:t>
-      </w:r>
-    </w:p>
-    <w:p>
-      <w:pPr>
-        <w:rPr>
-          <w:lang w:val="en-US"/>
-        </w:rPr>
-      </w:pPr>
-      <w:r>
-        <w:rPr>
-          <w:lang w:val="en-US"/>
-        </w:rPr>
-        <w:t xml:space="preserve">The next step was to fully understand the chosen code functions and variables. When I first inspected the </w:t>
-      </w:r>
-      <w:r>
-        <w:rPr>
-          <w:lang w:val="en-US"/>
-        </w:rPr>
-        <w:t>code,</w:t>
-      </w:r>
-      <w:r>
-        <w:rPr>
-          <w:lang w:val="en-US"/>
-        </w:rPr>
-        <w:t xml:space="preserve"> it appeared very unclear and was difficult to understand. It ranged with a lot of functions and variables that had a lot of code inside of them. For me to fully understand the program I had to go line by line and understand what each variable and function is for. This took a long time, since the code was written by a more experience Python user than me. So, I had to look up a lot of theory regarding Python. Eventually I started understanding the code better and I got ideas how I could modify the code to create my both chess variants.</w:t>
+        <w:t>For my workspace of my program, I chose visual studio code. Visual studio is a well-known source code editor that I have used in school prior to my work. It’s supporting a wide range of programming languages with loads of extensions. During my work however I came across one problem with this workspace, from time to time it marked that I had an indent error in my code, which wasn’t the case. To fix this I had to rearrange my code, for it not to be shown as an error.</w:t>
+      </w:r>
+    </w:p>
+    <w:p>
+      <w:pPr>
+        <w:rPr>
+          <w:lang w:val="en-US"/>
+        </w:rPr>
+      </w:pPr>
+      <w:r>
+        <w:rPr>
+          <w:lang w:val="en-US"/>
+        </w:rPr>
+        <w:t>The next step was to fully understand the chosen code functions and variables. When I first inspected the code, it appeared very unclear and was difficult to understand. It ranged with a lot of functions and variables that had a lot of code inside of them. For me to fully understand the program I had to go line by line and understand what each variable and function is for. This took a long time, since the code was written by a more experience Python user than me. So, I had to look up a lot of theory regarding Python. Eventually I started understanding the code better and I got ideas how I could modify the code to create my both chess variants.</w:t>
       </w:r>
     </w:p>
     <w:p>
@@ -3372,13 +3329,19 @@
         <w:rPr>
           <w:lang w:val="en-US"/>
         </w:rPr>
-        <w:t xml:space="preserve">The </w:t>
-      </w:r>
-      <w:r>
-        <w:rPr>
-          <w:lang w:val="en-US"/>
-        </w:rPr>
-        <w:t>chess board in the</w:t>
+        <w:t xml:space="preserve">The chess board in the </w:t>
+      </w:r>
+      <w:r>
+        <w:rPr>
+          <w:lang w:val="en-US"/>
+        </w:rPr>
+        <w:t>initial</w:t>
+      </w:r>
+      <w:r>
+        <w:rPr>
+          <w:lang w:val="en-US"/>
+        </w:rPr>
+        <w:t xml:space="preserve"> code is displayed by an eight-by-eight field of buttons. In the rest of my paper, when taking about the program, I will refer to the squares of the chess board as buttons.</w:t>
       </w:r>
       <w:r>
         <w:rPr>
@@ -3390,24 +3353,6 @@
         <w:rPr>
           <w:lang w:val="en-US"/>
         </w:rPr>
-        <w:t>initial</w:t>
-      </w:r>
-      <w:r>
-        <w:rPr>
-          <w:lang w:val="en-US"/>
-        </w:rPr>
-        <w:t xml:space="preserve"> code is displayed by an eight-by-eight field of buttons. In the rest of my paper, when taking about the program, I will refer to the squares of the chess board as buttons.</w:t>
-      </w:r>
-      <w:r>
-        <w:rPr>
-          <w:lang w:val="en-US"/>
-        </w:rPr>
-        <w:t xml:space="preserve"> </w:t>
-      </w:r>
-      <w:r>
-        <w:rPr>
-          <w:lang w:val="en-US"/>
-        </w:rPr>
         <w:t xml:space="preserve">Each button is a </w:t>
       </w:r>
       <w:r>
@@ -3496,7 +3441,7 @@
           <w:lang w:val="en-US"/>
         </w:rPr>
         <w:drawing>
-          <wp:inline distT="0" distB="0" distL="0" distR="0" wp14:anchorId="3610CA72" wp14:editId="3D333681">
+          <wp:inline distT="0" distB="0" distL="0" distR="0" wp14:anchorId="3610CA72" wp14:editId="130AEA47">
             <wp:extent cx="3095637" cy="3101975"/>
             <wp:effectExtent l="0" t="0" r="3175" b="0"/>
             <wp:docPr id="1466504883" name="Picture 22" descr="A screenshot of a game&#10;&#10;Description automatically generated"/>
@@ -3881,34 +3826,222 @@
           <w:color w:val="00B050"/>
           <w:lang w:val="en-US"/>
         </w:rPr>
-        <w:t>A function is a block of code which only runs when it is called.</w:t>
+        <w:t xml:space="preserve">A function is a block of code which only runs when it is called. You can pass data, known as parameters, into a function. </w:t>
       </w:r>
       <w:r>
         <w:rPr>
           <w:color w:val="00B050"/>
+        </w:rPr>
+        <w:t>A function can return data as a result.</w:t>
+      </w:r>
+    </w:p>
+    <w:p>
+      <w:pPr>
+        <w:pStyle w:val="Heading3"/>
+        <w:rPr>
+          <w:lang w:val="en-US"/>
+        </w:rPr>
+      </w:pPr>
+      <w:r>
+        <w:rPr>
+          <w:lang w:val="en-US"/>
+        </w:rPr>
+        <w:t>Main</w:t>
+      </w:r>
+    </w:p>
+    <w:p>
+      <w:pPr>
+        <w:rPr>
+          <w:lang w:val="en-US"/>
+        </w:rPr>
+      </w:pPr>
+      <w:r>
+        <w:rPr>
+          <w:lang w:val="en-US"/>
+        </w:rPr>
+        <w:t xml:space="preserve">The “main” function is responsible for the process of the initial chess code. </w:t>
+      </w:r>
+    </w:p>
+    <w:p>
+      <w:pPr>
+        <w:rPr>
+          <w:lang w:val="en-US"/>
+        </w:rPr>
+      </w:pPr>
+      <w:r>
+        <w:rPr>
+          <w:lang w:val="en-US"/>
+        </w:rPr>
+        <w:t xml:space="preserve">The “main” function serves as the core component for the initial chess code. Its purpose is to coordinate the process of the code by calling other functions. </w:t>
+      </w:r>
+      <w:r>
+        <w:rPr>
           <w:lang w:val="en-US"/>
         </w:rPr>
         <w:t xml:space="preserve"> </w:t>
       </w:r>
       <w:r>
         <w:rPr>
-          <w:color w:val="00B050"/>
-          <w:lang w:val="en-US"/>
-        </w:rPr>
-        <w:t>You can pass data, known as parameters, into a function.</w:t>
-      </w:r>
-      <w:r>
-        <w:rPr>
-          <w:color w:val="00B050"/>
+          <w:lang w:val="en-US"/>
+        </w:rPr>
+        <w:t>The program starts in the “main” function</w:t>
+      </w:r>
+      <w:r>
+        <w:rPr>
+          <w:lang w:val="en-US"/>
+        </w:rPr>
+        <w:t xml:space="preserve">, </w:t>
+      </w:r>
+      <w:r>
+        <w:rPr>
+          <w:lang w:val="en-US"/>
+        </w:rPr>
+        <w:t>from where it calls</w:t>
+      </w:r>
+      <w:r>
+        <w:rPr>
+          <w:lang w:val="en-US"/>
+        </w:rPr>
+        <w:t xml:space="preserve"> another</w:t>
+      </w:r>
+      <w:r>
+        <w:rPr>
+          <w:lang w:val="en-US"/>
+        </w:rPr>
+        <w:t xml:space="preserve"> function</w:t>
+      </w:r>
+      <w:r>
+        <w:rPr>
+          <w:lang w:val="en-US"/>
+        </w:rPr>
+        <w:t>. The newly called functions now triggers yet another function, creating a chain like reaction. At the end, the code returns to the “main” function, ending the cycle.</w:t>
+      </w:r>
+    </w:p>
+    <w:p>
+      <w:pPr>
+        <w:rPr>
+          <w:lang w:val="en-US"/>
+        </w:rPr>
+      </w:pPr>
+      <w:r>
+        <w:rPr>
+          <w:lang w:val="en-US"/>
+        </w:rPr>
+        <w:t>T</w:t>
+      </w:r>
+      <w:r>
+        <w:rPr>
+          <w:lang w:val="en-US"/>
+        </w:rPr>
+        <w:t xml:space="preserve">he </w:t>
+      </w:r>
+      <w:r>
+        <w:rPr>
+          <w:lang w:val="en-US"/>
+        </w:rPr>
+        <w:t>“</w:t>
+      </w:r>
+      <w:r>
+        <w:rPr>
+          <w:lang w:val="en-US"/>
+        </w:rPr>
+        <w:t>main</w:t>
+      </w:r>
+      <w:r>
+        <w:rPr>
+          <w:lang w:val="en-US"/>
+        </w:rPr>
+        <w:t>”</w:t>
+      </w:r>
+      <w:r>
+        <w:rPr>
+          <w:lang w:val="en-US"/>
+        </w:rPr>
+        <w:t xml:space="preserve"> function serves as </w:t>
+      </w:r>
+      <w:r>
+        <w:rPr>
+          <w:lang w:val="en-US"/>
+        </w:rPr>
+        <w:t>a</w:t>
+      </w:r>
+      <w:r>
+        <w:rPr>
+          <w:lang w:val="en-US"/>
+        </w:rPr>
+        <w:t xml:space="preserve"> central hub</w:t>
+      </w:r>
+      <w:r>
+        <w:rPr>
+          <w:lang w:val="en-US"/>
+        </w:rPr>
+        <w:t xml:space="preserve"> for the entire chess code</w:t>
+      </w:r>
+      <w:r>
+        <w:rPr>
+          <w:lang w:val="en-US"/>
+        </w:rPr>
+        <w:t xml:space="preserve">. Although this function does not contain a lot of code, its purpose is to </w:t>
+      </w:r>
+      <w:r>
+        <w:rPr>
+          <w:lang w:val="en-US"/>
+        </w:rPr>
+        <w:t>coordinates the execution of all other functions</w:t>
+      </w:r>
+      <w:r>
+        <w:rPr>
+          <w:lang w:val="en-US"/>
+        </w:rPr>
+        <w:t xml:space="preserve">. </w:t>
+      </w:r>
+      <w:r>
+        <w:rPr>
+          <w:lang w:val="en-US"/>
+        </w:rPr>
+        <w:t xml:space="preserve">Picture it like a chain reaction: </w:t>
+      </w:r>
+      <w:r>
+        <w:rPr>
+          <w:lang w:val="en-US"/>
+        </w:rPr>
+        <w:t xml:space="preserve">The </w:t>
+      </w:r>
+      <w:r>
+        <w:rPr>
+          <w:lang w:val="en-US"/>
+        </w:rPr>
+        <w:t>“</w:t>
+      </w:r>
+      <w:r>
+        <w:rPr>
+          <w:lang w:val="en-US"/>
+        </w:rPr>
+        <w:t>main</w:t>
+      </w:r>
+      <w:r>
+        <w:rPr>
+          <w:lang w:val="en-US"/>
+        </w:rPr>
+        <w:t>”</w:t>
+      </w:r>
+      <w:r>
+        <w:rPr>
+          <w:lang w:val="en-US"/>
+        </w:rPr>
+        <w:t xml:space="preserve"> function sets the code in motion by calling other function, and subsequently, that function triggers yet another, creating a continuous sequence.</w:t>
+      </w:r>
+      <w:r>
+        <w:rPr>
           <w:lang w:val="en-US"/>
         </w:rPr>
         <w:t xml:space="preserve"> </w:t>
       </w:r>
       <w:r>
         <w:rPr>
-          <w:color w:val="00B050"/>
-        </w:rPr>
-        <w:t>A function can return data as a result.</w:t>
+          <w:lang w:val="en-US"/>
+        </w:rPr>
+        <w:t>Ultimately, the code returns to the main function, forming a cycle that starts and ends within the main function.</w:t>
       </w:r>
     </w:p>
     <w:p>
@@ -3922,257 +4055,6 @@
         <w:rPr>
           <w:lang w:val="en-US"/>
         </w:rPr>
-        <w:t>Main</w:t>
-      </w:r>
-    </w:p>
-    <w:p>
-      <w:pPr>
-        <w:rPr>
-          <w:lang w:val="en-US"/>
-        </w:rPr>
-      </w:pPr>
-      <w:r>
-        <w:rPr>
-          <w:lang w:val="en-US"/>
-        </w:rPr>
-        <w:t xml:space="preserve">The “main” function is responsible for the process of the initial chess code. </w:t>
-      </w:r>
-    </w:p>
-    <w:p>
-      <w:pPr>
-        <w:rPr>
-          <w:lang w:val="en-US"/>
-        </w:rPr>
-      </w:pPr>
-      <w:r>
-        <w:rPr>
-          <w:lang w:val="en-US"/>
-        </w:rPr>
-        <w:t xml:space="preserve">The “main” function serves as the core component for the initial chess code. Its purpose is to coordinate the process of the code by calling other functions. </w:t>
-      </w:r>
-      <w:r>
-        <w:rPr>
-          <w:lang w:val="en-US"/>
-        </w:rPr>
-        <w:t xml:space="preserve"> </w:t>
-      </w:r>
-      <w:r>
-        <w:rPr>
-          <w:lang w:val="en-US"/>
-        </w:rPr>
-        <w:t>The program starts in the “main” function</w:t>
-      </w:r>
-      <w:r>
-        <w:rPr>
-          <w:lang w:val="en-US"/>
-        </w:rPr>
-        <w:t xml:space="preserve">, </w:t>
-      </w:r>
-      <w:r>
-        <w:rPr>
-          <w:lang w:val="en-US"/>
-        </w:rPr>
-        <w:t>from where it calls</w:t>
-      </w:r>
-      <w:r>
-        <w:rPr>
-          <w:lang w:val="en-US"/>
-        </w:rPr>
-        <w:t xml:space="preserve"> another</w:t>
-      </w:r>
-      <w:r>
-        <w:rPr>
-          <w:lang w:val="en-US"/>
-        </w:rPr>
-        <w:t xml:space="preserve"> function</w:t>
-      </w:r>
-      <w:r>
-        <w:rPr>
-          <w:lang w:val="en-US"/>
-        </w:rPr>
-        <w:t>. The newly called functions now triggers yet another function, creating a chain like reaction. At the end, the code returns to the “main” function, ending the cycle.</w:t>
-      </w:r>
-    </w:p>
-    <w:p>
-      <w:pPr>
-        <w:rPr>
-          <w:lang w:val="en-US"/>
-        </w:rPr>
-      </w:pPr>
-      <w:r>
-        <w:rPr>
-          <w:lang w:val="en-US"/>
-        </w:rPr>
-        <w:t>T</w:t>
-      </w:r>
-      <w:r>
-        <w:rPr>
-          <w:lang w:val="en-US"/>
-        </w:rPr>
-        <w:t xml:space="preserve">he </w:t>
-      </w:r>
-      <w:r>
-        <w:rPr>
-          <w:lang w:val="en-US"/>
-        </w:rPr>
-        <w:t>“</w:t>
-      </w:r>
-      <w:r>
-        <w:rPr>
-          <w:lang w:val="en-US"/>
-        </w:rPr>
-        <w:t>main</w:t>
-      </w:r>
-      <w:r>
-        <w:rPr>
-          <w:lang w:val="en-US"/>
-        </w:rPr>
-        <w:t>”</w:t>
-      </w:r>
-      <w:r>
-        <w:rPr>
-          <w:lang w:val="en-US"/>
-        </w:rPr>
-        <w:t xml:space="preserve"> function serves as </w:t>
-      </w:r>
-      <w:r>
-        <w:rPr>
-          <w:lang w:val="en-US"/>
-        </w:rPr>
-        <w:t>a</w:t>
-      </w:r>
-      <w:r>
-        <w:rPr>
-          <w:lang w:val="en-US"/>
-        </w:rPr>
-        <w:t xml:space="preserve"> central hub</w:t>
-      </w:r>
-      <w:r>
-        <w:rPr>
-          <w:lang w:val="en-US"/>
-        </w:rPr>
-        <w:t xml:space="preserve"> for the entire chess code</w:t>
-      </w:r>
-      <w:r>
-        <w:rPr>
-          <w:lang w:val="en-US"/>
-        </w:rPr>
-        <w:t xml:space="preserve">. Although this function does not contain a lot of code, its purpose is to </w:t>
-      </w:r>
-      <w:r>
-        <w:rPr>
-          <w:lang w:val="en-US"/>
-        </w:rPr>
-        <w:t>coordinates the execution of all other functions</w:t>
-      </w:r>
-      <w:r>
-        <w:rPr>
-          <w:lang w:val="en-US"/>
-        </w:rPr>
-        <w:t>.</w:t>
-      </w:r>
-      <w:r>
-        <w:rPr>
-          <w:lang w:val="en-US"/>
-        </w:rPr>
-        <w:t xml:space="preserve"> </w:t>
-      </w:r>
-      <w:r>
-        <w:rPr>
-          <w:lang w:val="en-US"/>
-        </w:rPr>
-        <w:t xml:space="preserve">Picture it like a chain reaction: </w:t>
-      </w:r>
-      <w:r>
-        <w:rPr>
-          <w:lang w:val="en-US"/>
-        </w:rPr>
-        <w:t xml:space="preserve">The </w:t>
-      </w:r>
-      <w:r>
-        <w:rPr>
-          <w:lang w:val="en-US"/>
-        </w:rPr>
-        <w:t>“</w:t>
-      </w:r>
-      <w:r>
-        <w:rPr>
-          <w:lang w:val="en-US"/>
-        </w:rPr>
-        <w:t>main</w:t>
-      </w:r>
-      <w:r>
-        <w:rPr>
-          <w:lang w:val="en-US"/>
-        </w:rPr>
-        <w:t>”</w:t>
-      </w:r>
-      <w:r>
-        <w:rPr>
-          <w:lang w:val="en-US"/>
-        </w:rPr>
-        <w:t xml:space="preserve"> function sets the code in motion by calling other function, and subsequently, that function triggers yet another, creating a continuous sequence.</w:t>
-      </w:r>
-      <w:r>
-        <w:rPr>
-          <w:lang w:val="en-US"/>
-        </w:rPr>
-        <w:t xml:space="preserve"> </w:t>
-      </w:r>
-      <w:r>
-        <w:rPr>
-          <w:lang w:val="en-US"/>
-        </w:rPr>
-        <w:t>Ultimately, the code returns to the main function,</w:t>
-      </w:r>
-      <w:r>
-        <w:rPr>
-          <w:lang w:val="en-US"/>
-        </w:rPr>
-        <w:t xml:space="preserve"> </w:t>
-      </w:r>
-      <w:r>
-        <w:rPr>
-          <w:lang w:val="en-US"/>
-        </w:rPr>
-        <w:t xml:space="preserve">forming a cycle that </w:t>
-      </w:r>
-      <w:r>
-        <w:rPr>
-          <w:lang w:val="en-US"/>
-        </w:rPr>
-        <w:t>starts</w:t>
-      </w:r>
-      <w:r>
-        <w:rPr>
-          <w:lang w:val="en-US"/>
-        </w:rPr>
-        <w:t xml:space="preserve"> and </w:t>
-      </w:r>
-      <w:r>
-        <w:rPr>
-          <w:lang w:val="en-US"/>
-        </w:rPr>
-        <w:t>ends</w:t>
-      </w:r>
-      <w:r>
-        <w:rPr>
-          <w:lang w:val="en-US"/>
-        </w:rPr>
-        <w:t xml:space="preserve"> within the main function.</w:t>
-      </w:r>
-    </w:p>
-    <w:p>
-      <w:pPr>
-        <w:pStyle w:val="Heading3"/>
-        <w:rPr>
-          <w:lang w:val="en-US"/>
-        </w:rPr>
-      </w:pPr>
-      <w:r>
-        <w:rPr>
-          <w:lang w:val="en-US"/>
-        </w:rPr>
         <w:t>Check</w:t>
       </w:r>
       <w:r>
@@ -4234,31 +4116,7 @@
         <w:rPr>
           <w:lang w:val="en-US"/>
         </w:rPr>
-        <w:t>If the king of either player is</w:t>
-      </w:r>
-      <w:r>
-        <w:rPr>
-          <w:lang w:val="en-US"/>
-        </w:rPr>
-        <w:t xml:space="preserve"> put</w:t>
-      </w:r>
-      <w:r>
-        <w:rPr>
-          <w:lang w:val="en-US"/>
-        </w:rPr>
-        <w:t xml:space="preserve"> in check, the pieces must behave differently since the priority of the position is to protect the kin</w:t>
-      </w:r>
-      <w:r>
-        <w:rPr>
-          <w:lang w:val="en-US"/>
-        </w:rPr>
-        <w:t>g</w:t>
-      </w:r>
-      <w:r>
-        <w:rPr>
-          <w:lang w:val="en-US"/>
-        </w:rPr>
-        <w:t>.</w:t>
+        <w:t>If the king of either player is put in check, the pieces must behave differently since the priority of the position is to protect the king.</w:t>
       </w:r>
     </w:p>
     <w:p>
@@ -4289,31 +4147,7 @@
         <w:rPr>
           <w:lang w:val="en-US"/>
         </w:rPr>
-        <w:t xml:space="preserve"> </w:t>
-      </w:r>
-      <w:r>
-        <w:rPr>
-          <w:lang w:val="en-US"/>
-        </w:rPr>
-        <w:t xml:space="preserve">calls the </w:t>
-      </w:r>
-      <w:r>
-        <w:rPr>
-          <w:lang w:val="en-US"/>
-        </w:rPr>
-        <w:t>check_chosen_move function, which determines if th</w:t>
-      </w:r>
-      <w:r>
-        <w:rPr>
-          <w:lang w:val="en-US"/>
-        </w:rPr>
-        <w:t xml:space="preserve">e selected </w:t>
-      </w:r>
-      <w:r>
-        <w:rPr>
-          <w:lang w:val="en-US"/>
-        </w:rPr>
-        <w:t>piece can move to its destination field, not accounting for being in check.</w:t>
+        <w:t xml:space="preserve"> calls the check_chosen_move function, which determines if the selected piece can move to its destination field, not accounting for being in check.</w:t>
       </w:r>
       <w:r>
         <w:rPr>
@@ -4325,31 +4159,7 @@
         <w:rPr>
           <w:lang w:val="en-US"/>
         </w:rPr>
-        <w:t xml:space="preserve">, the program determines </w:t>
-      </w:r>
-      <w:r>
-        <w:rPr>
-          <w:lang w:val="en-US"/>
-        </w:rPr>
-        <w:t>which players made the move</w:t>
-      </w:r>
-      <w:r>
-        <w:rPr>
-          <w:lang w:val="en-US"/>
-        </w:rPr>
-        <w:t xml:space="preserve">, using the </w:t>
-      </w:r>
-      <w:r>
-        <w:rPr>
-          <w:lang w:val="en-US"/>
-        </w:rPr>
-        <w:t>previously mentioned turn variable.</w:t>
-      </w:r>
-      <w:r>
-        <w:rPr>
-          <w:lang w:val="en-US"/>
-        </w:rPr>
-        <w:t xml:space="preserve"> Afterwards the code goes through the newly created board position and calculates every possible move. It continues by analyzing if the user that </w:t>
+        <w:t xml:space="preserve">, the program determines which players made the move, using the previously mentioned turn variable. Afterwards the code goes through the newly created board position and calculates every possible move. It continues by analyzing if the user that </w:t>
       </w:r>
       <w:r>
         <w:rPr>
@@ -4885,6 +4695,12 @@
           <w:lang w:val="en-US"/>
         </w:rPr>
       </w:pPr>
+      <w:r>
+        <w:rPr>
+          <w:lang w:val="en-US"/>
+        </w:rPr>
+        <w:t>test</w:t>
+      </w:r>
     </w:p>
     <w:p>
       <w:pPr>
@@ -14453,7 +14269,6 @@
           <w:noProof/>
           <w:sz w:val="24"/>
           <w:szCs w:val="24"/>
-          <w:lang w:val="en-US"/>
         </w:rPr>
       </w:pPr>
       <w:r>
@@ -14472,7 +14287,6 @@
           <w:color w:val="444444"/>
           <w:sz w:val="19"/>
           <w:szCs w:val="19"/>
-          <w:lang w:val="en-US"/>
         </w:rPr>
         <w:instrText xml:space="preserve"> BIBLIOGRAPHY  \l 2055 </w:instrText>
       </w:r>
@@ -14489,7 +14303,6 @@
       <w:r>
         <w:rPr>
           <w:noProof/>
-          <w:lang w:val="en-US"/>
         </w:rPr>
         <w:t xml:space="preserve">Bonati, P., &amp; Hadorn, R. (2009). </w:t>
       </w:r>
@@ -14498,14 +14311,12 @@
           <w:i/>
           <w:iCs/>
           <w:noProof/>
-          <w:lang w:val="en-US"/>
         </w:rPr>
         <w:t>Matura- und andere selbständige Arbeiten betreuen</w:t>
       </w:r>
       <w:r>
         <w:rPr>
           <w:noProof/>
-          <w:lang w:val="en-US"/>
         </w:rPr>
         <w:t xml:space="preserve"> (2. Auflage ed.). Bern: Heb Verlag AG.</w:t>
       </w:r>
@@ -14516,13 +14327,11 @@
         <w:ind w:left="720" w:hanging="720"/>
         <w:rPr>
           <w:noProof/>
-          <w:lang w:val="en-US"/>
         </w:rPr>
       </w:pPr>
       <w:r>
         <w:rPr>
           <w:noProof/>
-          <w:lang w:val="en-US"/>
         </w:rPr>
         <w:t xml:space="preserve">Metzger, P. (2010). </w:t>
       </w:r>
@@ -14531,14 +14340,12 @@
           <w:i/>
           <w:iCs/>
           <w:noProof/>
-          <w:lang w:val="en-US"/>
         </w:rPr>
         <w:t>Abschlussarbeiten.</w:t>
       </w:r>
       <w:r>
         <w:rPr>
           <w:noProof/>
-          <w:lang w:val="en-US"/>
         </w:rPr>
         <w:t xml:space="preserve"> Aarau: Sauerländer.</w:t>
       </w:r>
@@ -17238,6 +17045,15 @@
 </file>
 
 <file path=customXml/item1.xml><?xml version="1.0" encoding="utf-8"?>
+<?mso-contentType ?>
+<FormTemplates xmlns="http://schemas.microsoft.com/sharepoint/v3/contenttype/forms">
+  <Display>DocumentLibraryForm</Display>
+  <Edit>DocumentLibraryForm</Edit>
+  <New>DocumentLibraryForm</New>
+</FormTemplates>
+</file>
+
+<file path=customXml/item2.xml><?xml version="1.0" encoding="utf-8"?>
 <p:properties xmlns:p="http://schemas.microsoft.com/office/2006/metadata/properties" xmlns:xsi="http://www.w3.org/2001/XMLSchema-instance" xmlns:pc="http://schemas.microsoft.com/office/infopath/2007/PartnerControls">
   <documentManagement>
     <Gabriel xmlns="54360369-8f2a-4335-bc31-c9825dd21104">
@@ -17255,16 +17071,75 @@
 </p:properties>
 </file>
 
-<file path=customXml/item2.xml><?xml version="1.0" encoding="utf-8"?>
-<?mso-contentType ?>
-<FormTemplates xmlns="http://schemas.microsoft.com/sharepoint/v3/contenttype/forms">
-  <Display>DocumentLibraryForm</Display>
-  <Edit>DocumentLibraryForm</Edit>
-  <New>DocumentLibraryForm</New>
-</FormTemplates>
+<file path=customXml/item3.xml><?xml version="1.0" encoding="utf-8"?>
+<b:Sources xmlns:b="http://schemas.openxmlformats.org/officeDocument/2006/bibliography" xmlns="http://schemas.openxmlformats.org/officeDocument/2006/bibliography" SelectedStyle="\APASixthEditionOfficeOnline.xsl" StyleName="APA" Version="6">
+  <b:Source>
+    <b:Tag>Met101</b:Tag>
+    <b:SourceType>Book</b:SourceType>
+    <b:Guid>{647AA142-5C52-40C0-BE98-695673DA6D65}</b:Guid>
+    <b:Title>Abschlussarbeiten</b:Title>
+    <b:Year>2010</b:Year>
+    <b:City>Aarau</b:City>
+    <b:Publisher>Sauerländer</b:Publisher>
+    <b:Author>
+      <b:Author>
+        <b:NameList>
+          <b:Person>
+            <b:Last>Metzger</b:Last>
+            <b:First>Philipp</b:First>
+          </b:Person>
+        </b:NameList>
+      </b:Author>
+    </b:Author>
+    <b:LCID>en-US</b:LCID>
+    <b:RefOrder>1</b:RefOrder>
+  </b:Source>
+  <b:Source>
+    <b:Tag>Bon1</b:Tag>
+    <b:SourceType>Book</b:SourceType>
+    <b:Guid>{292186C9-4AF3-43A3-AA4D-2F48BBF5FFDE}</b:Guid>
+    <b:Author>
+      <b:Author>
+        <b:NameList>
+          <b:Person>
+            <b:Last>Bonati</b:Last>
+            <b:First>Peter</b:First>
+          </b:Person>
+          <b:Person>
+            <b:Last>Hadorn</b:Last>
+            <b:First>Rudolf</b:First>
+          </b:Person>
+        </b:NameList>
+      </b:Author>
+    </b:Author>
+    <b:Title>Matura- und andere selbständige Arbeiten betreuen</b:Title>
+    <b:Year>2009</b:Year>
+    <b:City>Bern</b:City>
+    <b:Publisher>Heb Verlag AG</b:Publisher>
+    <b:LCID>en-US</b:LCID>
+    <b:Edition>2. Auflage</b:Edition>
+    <b:RefOrder>2</b:RefOrder>
+  </b:Source>
+  <b:Source>
+    <b:Tag>Pan151</b:Tag>
+    <b:SourceType>InternetSite</b:SourceType>
+    <b:Guid>{28F9BEB8-4234-4D57-A85E-A0EB135C9361}</b:Guid>
+    <b:Title>Panorama</b:Title>
+    <b:InternetSiteTitle>Statistik Schweiz - Panorama</b:InternetSiteTitle>
+    <b:Year>2015</b:Year>
+    <b:Month>December</b:Month>
+    <b:Day>15</b:Day>
+    <b:URL>http://www.bfs.admin.ch/bfs/portal/de/index/themen/01/01/pan.html</b:URL>
+    <b:YearAccessed>2019</b:YearAccessed>
+    <b:MonthAccessed>December</b:MonthAccessed>
+    <b:DayAccessed>6</b:DayAccessed>
+    <b:LCID>en-GB</b:LCID>
+    <b:RefOrder>3</b:RefOrder>
+  </b:Source>
+</b:Sources>
 </file>
 
-<file path=customXml/item3.xml><?xml version="1.0" encoding="utf-8"?>
+<file path=customXml/item4.xml><?xml version="1.0" encoding="utf-8"?>
 <ct:contentTypeSchema xmlns:ct="http://schemas.microsoft.com/office/2006/metadata/contentType" xmlns:ma="http://schemas.microsoft.com/office/2006/metadata/properties/metaAttributes" ct:_="" ma:_="" ma:contentTypeName="Dokument" ma:contentTypeID="0x0101000B00842FB5E1A24AA18016FADDDC68C0" ma:contentTypeVersion="21" ma:contentTypeDescription="Ein neues Dokument erstellen." ma:contentTypeScope="" ma:versionID="07e89163e8b6229bd1973609071146f0">
   <xsd:schema xmlns:xsd="http://www.w3.org/2001/XMLSchema" xmlns:xs="http://www.w3.org/2001/XMLSchema" xmlns:p="http://schemas.microsoft.com/office/2006/metadata/properties" xmlns:ns2="54360369-8f2a-4335-bc31-c9825dd21104" xmlns:ns3="8af43b0a-f371-4bc6-a239-c7b0c44cb1e1" targetNamespace="http://schemas.microsoft.com/office/2006/metadata/properties" ma:root="true" ma:fieldsID="9c719ddd2e080bf4c2389eed2491f25e" ns2:_="" ns3:_="">
     <xsd:import namespace="54360369-8f2a-4335-bc31-c9825dd21104"/>
@@ -17521,75 +17396,15 @@
 </ct:contentTypeSchema>
 </file>
 
-<file path=customXml/item4.xml><?xml version="1.0" encoding="utf-8"?>
-<b:Sources xmlns:b="http://schemas.openxmlformats.org/officeDocument/2006/bibliography" xmlns="http://schemas.openxmlformats.org/officeDocument/2006/bibliography" SelectedStyle="\APASixthEditionOfficeOnline.xsl" StyleName="APA" Version="6">
-  <b:Source>
-    <b:Tag>Met101</b:Tag>
-    <b:SourceType>Book</b:SourceType>
-    <b:Guid>{647AA142-5C52-40C0-BE98-695673DA6D65}</b:Guid>
-    <b:Title>Abschlussarbeiten</b:Title>
-    <b:Year>2010</b:Year>
-    <b:City>Aarau</b:City>
-    <b:Publisher>Sauerländer</b:Publisher>
-    <b:Author>
-      <b:Author>
-        <b:NameList>
-          <b:Person>
-            <b:Last>Metzger</b:Last>
-            <b:First>Philipp</b:First>
-          </b:Person>
-        </b:NameList>
-      </b:Author>
-    </b:Author>
-    <b:LCID>en-US</b:LCID>
-    <b:RefOrder>1</b:RefOrder>
-  </b:Source>
-  <b:Source>
-    <b:Tag>Bon1</b:Tag>
-    <b:SourceType>Book</b:SourceType>
-    <b:Guid>{292186C9-4AF3-43A3-AA4D-2F48BBF5FFDE}</b:Guid>
-    <b:Author>
-      <b:Author>
-        <b:NameList>
-          <b:Person>
-            <b:Last>Bonati</b:Last>
-            <b:First>Peter</b:First>
-          </b:Person>
-          <b:Person>
-            <b:Last>Hadorn</b:Last>
-            <b:First>Rudolf</b:First>
-          </b:Person>
-        </b:NameList>
-      </b:Author>
-    </b:Author>
-    <b:Title>Matura- und andere selbständige Arbeiten betreuen</b:Title>
-    <b:Year>2009</b:Year>
-    <b:City>Bern</b:City>
-    <b:Publisher>Heb Verlag AG</b:Publisher>
-    <b:LCID>en-US</b:LCID>
-    <b:Edition>2. Auflage</b:Edition>
-    <b:RefOrder>2</b:RefOrder>
-  </b:Source>
-  <b:Source>
-    <b:Tag>Pan151</b:Tag>
-    <b:SourceType>InternetSite</b:SourceType>
-    <b:Guid>{28F9BEB8-4234-4D57-A85E-A0EB135C9361}</b:Guid>
-    <b:Title>Panorama</b:Title>
-    <b:InternetSiteTitle>Statistik Schweiz - Panorama</b:InternetSiteTitle>
-    <b:Year>2015</b:Year>
-    <b:Month>December</b:Month>
-    <b:Day>15</b:Day>
-    <b:URL>http://www.bfs.admin.ch/bfs/portal/de/index/themen/01/01/pan.html</b:URL>
-    <b:YearAccessed>2019</b:YearAccessed>
-    <b:MonthAccessed>December</b:MonthAccessed>
-    <b:DayAccessed>6</b:DayAccessed>
-    <b:LCID>en-GB</b:LCID>
-    <b:RefOrder>3</b:RefOrder>
-  </b:Source>
-</b:Sources>
+<file path=customXml/itemProps1.xml><?xml version="1.0" encoding="utf-8"?>
+<ds:datastoreItem xmlns:ds="http://schemas.openxmlformats.org/officeDocument/2006/customXml" ds:itemID="{DA3BA4B8-6697-4394-BB4F-DC96583369A6}">
+  <ds:schemaRefs>
+    <ds:schemaRef ds:uri="http://schemas.microsoft.com/sharepoint/v3/contenttype/forms"/>
+  </ds:schemaRefs>
+</ds:datastoreItem>
 </file>
 
-<file path=customXml/itemProps1.xml><?xml version="1.0" encoding="utf-8"?>
+<file path=customXml/itemProps2.xml><?xml version="1.0" encoding="utf-8"?>
 <ds:datastoreItem xmlns:ds="http://schemas.openxmlformats.org/officeDocument/2006/customXml" ds:itemID="{EC02B29B-4DA1-4218-8DBD-746FC57F2C39}">
   <ds:schemaRefs>
     <ds:schemaRef ds:uri="http://schemas.microsoft.com/office/2006/metadata/properties"/>
@@ -17600,15 +17415,15 @@
 </ds:datastoreItem>
 </file>
 
-<file path=customXml/itemProps2.xml><?xml version="1.0" encoding="utf-8"?>
-<ds:datastoreItem xmlns:ds="http://schemas.openxmlformats.org/officeDocument/2006/customXml" ds:itemID="{DA3BA4B8-6697-4394-BB4F-DC96583369A6}">
+<file path=customXml/itemProps3.xml><?xml version="1.0" encoding="utf-8"?>
+<ds:datastoreItem xmlns:ds="http://schemas.openxmlformats.org/officeDocument/2006/customXml" ds:itemID="{C97F4B24-2114-4FC5-8D75-BF721C8008E1}">
   <ds:schemaRefs>
-    <ds:schemaRef ds:uri="http://schemas.microsoft.com/sharepoint/v3/contenttype/forms"/>
+    <ds:schemaRef ds:uri="http://schemas.openxmlformats.org/officeDocument/2006/bibliography"/>
   </ds:schemaRefs>
 </ds:datastoreItem>
 </file>
 
-<file path=customXml/itemProps3.xml><?xml version="1.0" encoding="utf-8"?>
+<file path=customXml/itemProps4.xml><?xml version="1.0" encoding="utf-8"?>
 <ds:datastoreItem xmlns:ds="http://schemas.openxmlformats.org/officeDocument/2006/customXml" ds:itemID="{79141142-13AD-4F5C-8296-FF8AB7E74CB0}">
   <ds:schemaRefs>
     <ds:schemaRef ds:uri="http://schemas.microsoft.com/office/2006/metadata/contentType"/>
@@ -17625,12 +17440,4 @@
     <ds:schemaRef ds:uri="http://schemas.microsoft.com/internal/obd"/>
   </ds:schemaRefs>
 </ds:datastoreItem>
-</file>
-
-<file path=customXml/itemProps4.xml><?xml version="1.0" encoding="utf-8"?>
-<ds:datastoreItem xmlns:ds="http://schemas.openxmlformats.org/officeDocument/2006/customXml" ds:itemID="{C97F4B24-2114-4FC5-8D75-BF721C8008E1}">
-  <ds:schemaRefs>
-    <ds:schemaRef ds:uri="http://schemas.openxmlformats.org/officeDocument/2006/bibliography"/>
-  </ds:schemaRefs>
-</ds:datastoreItem>
 </file>
</xml_diff>